<commit_message>
Class 4 completed with exercise
</commit_message>
<xml_diff>
--- a/Class1/Class1.Preparation.docx
+++ b/Class1/Class1.Preparation.docx
@@ -187,14 +187,25 @@
     <w:p>
       <w:pPr>
         <w:pStyle w:val="ListParagraph"/>
+        <w:ind w:left="2160"/>
+      </w:pPr>
+    </w:p>
+    <w:p>
+      <w:pPr>
+        <w:pStyle w:val="ListParagraph"/>
         <w:numPr>
           <w:ilvl w:val="0"/>
           <w:numId w:val="1"/>
         </w:numPr>
       </w:pPr>
       <w:r>
-        <w:t>Run some JavaScript in your browser</w:t>
-      </w:r>
+        <w:t xml:space="preserve">Run some JavaScript in your </w:t>
+      </w:r>
+      <w:proofErr w:type="gramStart"/>
+      <w:r>
+        <w:t>browser</w:t>
+      </w:r>
+      <w:proofErr w:type="gramEnd"/>
     </w:p>
     <w:p>
       <w:pPr>
@@ -244,8 +255,19 @@
         </w:numPr>
       </w:pPr>
       <w:r>
-        <w:t>Have a simple HTML page linked to a JavaScript file</w:t>
-      </w:r>
+        <w:t xml:space="preserve">Have a simple HTML page linked to a JavaScript </w:t>
+      </w:r>
+      <w:proofErr w:type="gramStart"/>
+      <w:r>
+        <w:t>file</w:t>
+      </w:r>
+      <w:proofErr w:type="gramEnd"/>
+    </w:p>
+    <w:p>
+      <w:pPr>
+        <w:pStyle w:val="ListParagraph"/>
+        <w:ind w:left="1440"/>
+      </w:pPr>
     </w:p>
     <w:p>
       <w:pPr>
@@ -256,8 +278,13 @@
         </w:numPr>
       </w:pPr>
       <w:r>
-        <w:t>Write JavaScript that outputs to your browser console</w:t>
-      </w:r>
+        <w:t xml:space="preserve">Write JavaScript that outputs to your browser </w:t>
+      </w:r>
+      <w:proofErr w:type="gramStart"/>
+      <w:r>
+        <w:t>console</w:t>
+      </w:r>
+      <w:proofErr w:type="gramEnd"/>
     </w:p>
     <w:p>
       <w:pPr>

</xml_diff>